<commit_message>
adds terminal velocity calculation
</commit_message>
<xml_diff>
--- a/research-docs/Methodology-edwin.docx
+++ b/research-docs/Methodology-edwin.docx
@@ -64,8 +64,31 @@
       <w:r>
         <w:t xml:space="preserve">Projectile motions - </w:t>
       </w:r>
+      <w:hyperlink r:id="rId6" w:history="1">
+        <w:r>
+          <w:rPr>
+            <w:rStyle w:val="Hyperlink"/>
+          </w:rPr>
+          <w:t>https://courses.lumenlearning.com/suny-osuniversityphysics/chapter/4-3-projectile-motion/#:~:text=(c)%20The%20velocity%20in%20the,to%20the%20initial%20vertical%20velocity</w:t>
+        </w:r>
+      </w:hyperlink>
       <w:r>
-        <w:t>https://courses.lumenlearning.com/suny-osuniversityphysics/chapter/4-3-projectile-motion/#:~:text=(c)%20The%20velocity%20in%20the,to%20the%20initial%20vertical%20velocity.</w:t>
+        <w:t>.</w:t>
+      </w:r>
+    </w:p>
+    <w:p>
+      <w:pPr>
+        <w:pStyle w:val="ListParagraph"/>
+        <w:numPr>
+          <w:ilvl w:val="0"/>
+          <w:numId w:val="1"/>
+        </w:numPr>
+      </w:pPr>
+      <w:r>
+        <w:t xml:space="preserve">Acceleration discussion - </w:t>
+      </w:r>
+      <w:r>
+        <w:t>https://physics.stackexchange.com/questions/513405/acceleration-time-graph-for-a-falling-object</w:t>
       </w:r>
     </w:p>
     <w:sectPr>

</xml_diff>

<commit_message>
adds gs generator 3D
</commit_message>
<xml_diff>
--- a/research-docs/Methodology-edwin.docx
+++ b/research-docs/Methodology-edwin.docx
@@ -87,8 +87,28 @@
       <w:r>
         <w:t xml:space="preserve">Acceleration discussion - </w:t>
       </w:r>
-      <w:r>
-        <w:t>https://physics.stackexchange.com/questions/513405/acceleration-time-graph-for-a-falling-object</w:t>
+      <w:hyperlink r:id="rId7" w:history="1">
+        <w:r>
+          <w:rPr>
+            <w:rStyle w:val="Hyperlink"/>
+          </w:rPr>
+          <w:t>https://physics.stackexchange.com/questions/513405/acceleration-time-graph-for-a-falling-object</w:t>
+        </w:r>
+      </w:hyperlink>
+    </w:p>
+    <w:p>
+      <w:pPr>
+        <w:pStyle w:val="ListParagraph"/>
+        <w:numPr>
+          <w:ilvl w:val="0"/>
+          <w:numId w:val="1"/>
+        </w:numPr>
+      </w:pPr>
+      <w:r>
+        <w:t xml:space="preserve">Parabolic equation = </w:t>
+      </w:r>
+      <w:r>
+        <w:t>https://www.csun.edu/~ayk38384/notes/mod11/Parabolas.html</w:t>
       </w:r>
     </w:p>
     <w:sectPr>

</xml_diff>

<commit_message>
finishes acceleration data generation
</commit_message>
<xml_diff>
--- a/research-docs/Methodology-edwin.docx
+++ b/research-docs/Methodology-edwin.docx
@@ -27,6 +27,25 @@
     <w:p>
       <w:r>
         <w:t>Velocity generation</w:t>
+      </w:r>
+    </w:p>
+    <w:p/>
+    <w:p>
+      <w:r>
+        <w:t xml:space="preserve">Acceleration generation </w:t>
+      </w:r>
+    </w:p>
+    <w:p>
+      <w:r>
+        <w:t xml:space="preserve">During launch, the rocket experiences high values of acceleration. For our model rocket, we kept the range of the rocket’s acceleration between 0 and 16G. The data generated using MATLAB is within this range as shown in the SIMULINK model below. We inject white noise into the data to make it similar </w:t>
+      </w:r>
+      <w:proofErr w:type="gramStart"/>
+      <w:r>
+        <w:t>to  the</w:t>
+      </w:r>
+      <w:proofErr w:type="gramEnd"/>
+      <w:r>
+        <w:t xml:space="preserve"> real data generated during flight.</w:t>
       </w:r>
     </w:p>
     <w:p/>
@@ -64,7 +83,7 @@
       <w:r>
         <w:t xml:space="preserve">Projectile motions - </w:t>
       </w:r>
-      <w:hyperlink r:id="rId6" w:history="1">
+      <w:hyperlink r:id="rId6" w:anchor=":~:text=(c)%20The%20velocity%20in%20the,to%20the%20initial%20vertical%20velocity" w:history="1">
         <w:r>
           <w:rPr>
             <w:rStyle w:val="Hyperlink"/>

</xml_diff>